<commit_message>
Actualizaciones de recetas del 21 a 30
</commit_message>
<xml_diff>
--- a/recipes/dory-api-rest/21. Implementación de inicio de sesión con Google en el api rest de la plataforma web Dory.docx
+++ b/recipes/dory-api-rest/21. Implementación de inicio de sesión con Google en el api rest de la plataforma web Dory.docx
@@ -604,16 +604,7 @@
           <w:sz w:val="24"/>
           <w:szCs w:val="24"/>
         </w:rPr>
-        <w:t>Retomando la receta “</w:t>
-      </w:r>
-      <w:r>
-        <w:rPr>
-          <w:rFonts w:ascii="Segoe UI" w:hAnsi="Segoe UI" w:cs="Segoe UI"/>
-          <w:bCs/>
-          <w:sz w:val="24"/>
-          <w:szCs w:val="24"/>
-        </w:rPr>
-        <w:t xml:space="preserve"> integración del servicio SMTP de Google en el api </w:t>
+        <w:t xml:space="preserve">Retomando la receta “ integración del servicio SMTP de Google en el api </w:t>
       </w:r>
       <w:proofErr w:type="spellStart"/>
       <w:r>
@@ -633,16 +624,7 @@
           <w:sz w:val="24"/>
           <w:szCs w:val="24"/>
         </w:rPr>
-        <w:t xml:space="preserve"> de la plataforma web</w:t>
-      </w:r>
-      <w:r>
-        <w:rPr>
-          <w:rFonts w:ascii="Segoe UI" w:hAnsi="Segoe UI" w:cs="Segoe UI"/>
-          <w:bCs/>
-          <w:sz w:val="24"/>
-          <w:szCs w:val="24"/>
-        </w:rPr>
-        <w:t xml:space="preserve"> Dory</w:t>
+        <w:t xml:space="preserve"> de la plataforma web Dory</w:t>
       </w:r>
       <w:r>
         <w:rPr>
@@ -1399,7 +1381,29 @@
           <w:sz w:val="24"/>
           <w:szCs w:val="24"/>
         </w:rPr>
-        <w:t xml:space="preserve">en el archivo “helper.js” </w:t>
+        <w:t xml:space="preserve">en el </w:t>
+      </w:r>
+      <w:r>
+        <w:rPr>
+          <w:rFonts w:ascii="Segoe UI" w:hAnsi="Segoe UI" w:cs="Segoe UI"/>
+          <w:bCs/>
+          <w:i/>
+          <w:iCs/>
+          <w:sz w:val="24"/>
+          <w:szCs w:val="24"/>
+        </w:rPr>
+        <w:t>módulo</w:t>
+      </w:r>
+      <w:r>
+        <w:rPr>
+          <w:rFonts w:ascii="Segoe UI" w:hAnsi="Segoe UI" w:cs="Segoe UI"/>
+          <w:bCs/>
+          <w:i/>
+          <w:iCs/>
+          <w:sz w:val="24"/>
+          <w:szCs w:val="24"/>
+        </w:rPr>
+        <w:t xml:space="preserve"> “helper.js” </w:t>
       </w:r>
       <w:r>
         <w:rPr>
@@ -1574,7 +1578,25 @@
           <w:i/>
           <w:iCs/>
         </w:rPr>
-        <w:t xml:space="preserve"> en archivo “helper.js”</w:t>
+        <w:t xml:space="preserve"> en </w:t>
+      </w:r>
+      <w:r>
+        <w:rPr>
+          <w:rFonts w:ascii="Segoe UI" w:hAnsi="Segoe UI" w:cs="Segoe UI"/>
+          <w:bCs/>
+          <w:i/>
+          <w:iCs/>
+        </w:rPr>
+        <w:t>módulo</w:t>
+      </w:r>
+      <w:r>
+        <w:rPr>
+          <w:rFonts w:ascii="Segoe UI" w:hAnsi="Segoe UI" w:cs="Segoe UI"/>
+          <w:bCs/>
+          <w:i/>
+          <w:iCs/>
+        </w:rPr>
+        <w:t xml:space="preserve"> “helper.js”</w:t>
       </w:r>
     </w:p>
     <w:p>
@@ -1863,6 +1885,453 @@
           <w:sz w:val="24"/>
           <w:szCs w:val="24"/>
         </w:rPr>
+        <w:t xml:space="preserve">En el servicio de inicio de sesión con Google se recibe la solicitud y en el cuerpo de la solicitud </w:t>
+      </w:r>
+      <w:r>
+        <w:rPr>
+          <w:rFonts w:ascii="Segoe UI" w:hAnsi="Segoe UI" w:cs="Segoe UI"/>
+          <w:bCs/>
+          <w:sz w:val="24"/>
+          <w:szCs w:val="24"/>
+        </w:rPr>
+        <w:t xml:space="preserve">el token de Google con el nombre “token”(ver imagen </w:t>
+      </w:r>
+      <w:r>
+        <w:rPr>
+          <w:rFonts w:ascii="Segoe UI" w:hAnsi="Segoe UI" w:cs="Segoe UI"/>
+          <w:bCs/>
+          <w:sz w:val="24"/>
+          <w:szCs w:val="24"/>
+        </w:rPr>
+        <w:t>5</w:t>
+      </w:r>
+      <w:r>
+        <w:rPr>
+          <w:rFonts w:ascii="Segoe UI" w:hAnsi="Segoe UI" w:cs="Segoe UI"/>
+          <w:bCs/>
+          <w:sz w:val="24"/>
+          <w:szCs w:val="24"/>
+        </w:rPr>
+        <w:t>).</w:t>
+      </w:r>
+    </w:p>
+    <w:p>
+      <w:pPr>
+        <w:pStyle w:val="Prrafodelista"/>
+        <w:jc w:val="both"/>
+        <w:rPr>
+          <w:rFonts w:ascii="Segoe UI" w:hAnsi="Segoe UI" w:cs="Segoe UI"/>
+          <w:bCs/>
+          <w:i/>
+          <w:iCs/>
+        </w:rPr>
+      </w:pPr>
+    </w:p>
+    <w:p>
+      <w:pPr>
+        <w:pStyle w:val="Prrafodelista"/>
+        <w:jc w:val="both"/>
+        <w:rPr>
+          <w:rFonts w:ascii="Segoe UI" w:hAnsi="Segoe UI" w:cs="Segoe UI"/>
+          <w:bCs/>
+          <w:i/>
+          <w:iCs/>
+        </w:rPr>
+      </w:pPr>
+      <w:r>
+        <w:rPr>
+          <w:noProof/>
+        </w:rPr>
+        <w:drawing>
+          <wp:inline distT="0" distB="0" distL="0" distR="0" wp14:anchorId="5F183694" wp14:editId="28099813">
+            <wp:extent cx="5971540" cy="842645"/>
+            <wp:effectExtent l="0" t="0" r="0" b="0"/>
+            <wp:docPr id="2033436376" name="Imagen 1" descr="Diagrama, Texto&#10;&#10;Descripción generada automáticamente con confianza media"/>
+            <wp:cNvGraphicFramePr>
+              <a:graphicFrameLocks xmlns:a="http://schemas.openxmlformats.org/drawingml/2006/main" noChangeAspect="1"/>
+            </wp:cNvGraphicFramePr>
+            <a:graphic xmlns:a="http://schemas.openxmlformats.org/drawingml/2006/main">
+              <a:graphicData uri="http://schemas.openxmlformats.org/drawingml/2006/picture">
+                <pic:pic xmlns:pic="http://schemas.openxmlformats.org/drawingml/2006/picture">
+                  <pic:nvPicPr>
+                    <pic:cNvPr id="2033436376" name="Imagen 1" descr="Diagrama, Texto&#10;&#10;Descripción generada automáticamente con confianza media"/>
+                    <pic:cNvPicPr/>
+                  </pic:nvPicPr>
+                  <pic:blipFill>
+                    <a:blip r:embed="rId13"/>
+                    <a:stretch>
+                      <a:fillRect/>
+                    </a:stretch>
+                  </pic:blipFill>
+                  <pic:spPr>
+                    <a:xfrm>
+                      <a:off x="0" y="0"/>
+                      <a:ext cx="5971540" cy="842645"/>
+                    </a:xfrm>
+                    <a:prstGeom prst="rect">
+                      <a:avLst/>
+                    </a:prstGeom>
+                  </pic:spPr>
+                </pic:pic>
+              </a:graphicData>
+            </a:graphic>
+          </wp:inline>
+        </w:drawing>
+      </w:r>
+    </w:p>
+    <w:p>
+      <w:pPr>
+        <w:pStyle w:val="Prrafodelista"/>
+        <w:jc w:val="both"/>
+        <w:rPr>
+          <w:rFonts w:ascii="Segoe UI" w:hAnsi="Segoe UI" w:cs="Segoe UI"/>
+          <w:bCs/>
+          <w:i/>
+          <w:iCs/>
+        </w:rPr>
+      </w:pPr>
+      <w:r>
+        <w:rPr>
+          <w:rFonts w:ascii="Segoe UI" w:hAnsi="Segoe UI" w:cs="Segoe UI"/>
+          <w:bCs/>
+        </w:rPr>
+        <w:t xml:space="preserve">Imagen </w:t>
+      </w:r>
+      <w:r>
+        <w:rPr>
+          <w:rFonts w:ascii="Segoe UI" w:hAnsi="Segoe UI" w:cs="Segoe UI"/>
+          <w:bCs/>
+        </w:rPr>
+        <w:t>5</w:t>
+      </w:r>
+      <w:r>
+        <w:rPr>
+          <w:rFonts w:ascii="Segoe UI" w:hAnsi="Segoe UI" w:cs="Segoe UI"/>
+          <w:bCs/>
+        </w:rPr>
+        <w:t xml:space="preserve">. </w:t>
+      </w:r>
+      <w:r>
+        <w:rPr>
+          <w:rFonts w:ascii="Segoe UI" w:hAnsi="Segoe UI" w:cs="Segoe UI"/>
+          <w:bCs/>
+          <w:i/>
+          <w:iCs/>
+        </w:rPr>
+        <w:t>Servicio de inicio de sesión con Google recibiendo la solicitud del usuario</w:t>
+      </w:r>
+    </w:p>
+    <w:p>
+      <w:pPr>
+        <w:pStyle w:val="Prrafodelista"/>
+        <w:jc w:val="both"/>
+        <w:rPr>
+          <w:rFonts w:ascii="Segoe UI" w:hAnsi="Segoe UI" w:cs="Segoe UI"/>
+          <w:bCs/>
+          <w:i/>
+          <w:iCs/>
+        </w:rPr>
+      </w:pPr>
+    </w:p>
+    <w:p>
+      <w:pPr>
+        <w:pStyle w:val="Prrafodelista"/>
+        <w:numPr>
+          <w:ilvl w:val="0"/>
+          <w:numId w:val="6"/>
+        </w:numPr>
+        <w:jc w:val="both"/>
+        <w:rPr>
+          <w:rFonts w:ascii="Segoe UI" w:hAnsi="Segoe UI" w:cs="Segoe UI"/>
+          <w:bCs/>
+          <w:sz w:val="24"/>
+          <w:szCs w:val="24"/>
+        </w:rPr>
+      </w:pPr>
+      <w:r>
+        <w:rPr>
+          <w:rFonts w:ascii="Segoe UI" w:hAnsi="Segoe UI" w:cs="Segoe UI"/>
+          <w:bCs/>
+          <w:sz w:val="24"/>
+          <w:szCs w:val="24"/>
+        </w:rPr>
+        <w:t xml:space="preserve">Si el usuario está verificado </w:t>
+      </w:r>
+      <w:r>
+        <w:rPr>
+          <w:rFonts w:ascii="Segoe UI" w:hAnsi="Segoe UI" w:cs="Segoe UI"/>
+          <w:bCs/>
+          <w:sz w:val="24"/>
+          <w:szCs w:val="24"/>
+        </w:rPr>
+        <w:t xml:space="preserve">por Google </w:t>
+      </w:r>
+      <w:r>
+        <w:rPr>
+          <w:rFonts w:ascii="Segoe UI" w:hAnsi="Segoe UI" w:cs="Segoe UI"/>
+          <w:bCs/>
+          <w:sz w:val="24"/>
+          <w:szCs w:val="24"/>
+        </w:rPr>
+        <w:t>y existe</w:t>
+      </w:r>
+      <w:r>
+        <w:rPr>
+          <w:rFonts w:ascii="Segoe UI" w:hAnsi="Segoe UI" w:cs="Segoe UI"/>
+          <w:bCs/>
+          <w:sz w:val="24"/>
+          <w:szCs w:val="24"/>
+        </w:rPr>
+        <w:t xml:space="preserve"> en la base de datos Dory, se le crea un nuevo</w:t>
+      </w:r>
+      <w:r>
+        <w:rPr>
+          <w:rFonts w:ascii="Segoe UI" w:hAnsi="Segoe UI" w:cs="Segoe UI"/>
+          <w:bCs/>
+          <w:sz w:val="24"/>
+          <w:szCs w:val="24"/>
+        </w:rPr>
+        <w:t xml:space="preserve"> token de aplicación. (ver imagen </w:t>
+      </w:r>
+      <w:r>
+        <w:rPr>
+          <w:rFonts w:ascii="Segoe UI" w:hAnsi="Segoe UI" w:cs="Segoe UI"/>
+          <w:bCs/>
+          <w:sz w:val="24"/>
+          <w:szCs w:val="24"/>
+        </w:rPr>
+        <w:t>6</w:t>
+      </w:r>
+      <w:r>
+        <w:rPr>
+          <w:rFonts w:ascii="Segoe UI" w:hAnsi="Segoe UI" w:cs="Segoe UI"/>
+          <w:bCs/>
+          <w:sz w:val="24"/>
+          <w:szCs w:val="24"/>
+        </w:rPr>
+        <w:t>).</w:t>
+      </w:r>
+    </w:p>
+    <w:p>
+      <w:pPr>
+        <w:pStyle w:val="Prrafodelista"/>
+        <w:jc w:val="both"/>
+        <w:rPr>
+          <w:rFonts w:ascii="Segoe UI" w:hAnsi="Segoe UI" w:cs="Segoe UI"/>
+          <w:bCs/>
+          <w:i/>
+          <w:iCs/>
+        </w:rPr>
+      </w:pPr>
+    </w:p>
+    <w:p>
+      <w:pPr>
+        <w:pStyle w:val="Prrafodelista"/>
+        <w:jc w:val="both"/>
+        <w:rPr>
+          <w:rFonts w:ascii="Segoe UI" w:hAnsi="Segoe UI" w:cs="Segoe UI"/>
+          <w:bCs/>
+          <w:i/>
+          <w:iCs/>
+        </w:rPr>
+      </w:pPr>
+      <w:r>
+        <w:rPr>
+          <w:noProof/>
+        </w:rPr>
+        <w:lastRenderedPageBreak/>
+        <w:drawing>
+          <wp:inline distT="0" distB="0" distL="0" distR="0" wp14:anchorId="6A20E919" wp14:editId="194BA1EE">
+            <wp:extent cx="5971540" cy="1353820"/>
+            <wp:effectExtent l="0" t="0" r="0" b="0"/>
+            <wp:docPr id="1099925992" name="Imagen 1" descr="Texto&#10;&#10;Descripción generada automáticamente"/>
+            <wp:cNvGraphicFramePr>
+              <a:graphicFrameLocks xmlns:a="http://schemas.openxmlformats.org/drawingml/2006/main" noChangeAspect="1"/>
+            </wp:cNvGraphicFramePr>
+            <a:graphic xmlns:a="http://schemas.openxmlformats.org/drawingml/2006/main">
+              <a:graphicData uri="http://schemas.openxmlformats.org/drawingml/2006/picture">
+                <pic:pic xmlns:pic="http://schemas.openxmlformats.org/drawingml/2006/picture">
+                  <pic:nvPicPr>
+                    <pic:cNvPr id="1099925992" name="Imagen 1" descr="Texto&#10;&#10;Descripción generada automáticamente"/>
+                    <pic:cNvPicPr/>
+                  </pic:nvPicPr>
+                  <pic:blipFill>
+                    <a:blip r:embed="rId14"/>
+                    <a:stretch>
+                      <a:fillRect/>
+                    </a:stretch>
+                  </pic:blipFill>
+                  <pic:spPr>
+                    <a:xfrm>
+                      <a:off x="0" y="0"/>
+                      <a:ext cx="5971540" cy="1353820"/>
+                    </a:xfrm>
+                    <a:prstGeom prst="rect">
+                      <a:avLst/>
+                    </a:prstGeom>
+                  </pic:spPr>
+                </pic:pic>
+              </a:graphicData>
+            </a:graphic>
+          </wp:inline>
+        </w:drawing>
+      </w:r>
+    </w:p>
+    <w:p>
+      <w:pPr>
+        <w:pStyle w:val="Prrafodelista"/>
+        <w:jc w:val="both"/>
+        <w:rPr>
+          <w:rFonts w:ascii="Segoe UI" w:hAnsi="Segoe UI" w:cs="Segoe UI"/>
+          <w:bCs/>
+        </w:rPr>
+      </w:pPr>
+      <w:r>
+        <w:rPr>
+          <w:rFonts w:ascii="Segoe UI" w:hAnsi="Segoe UI" w:cs="Segoe UI"/>
+          <w:bCs/>
+        </w:rPr>
+        <w:t xml:space="preserve">Imagen </w:t>
+      </w:r>
+      <w:r>
+        <w:rPr>
+          <w:rFonts w:ascii="Segoe UI" w:hAnsi="Segoe UI" w:cs="Segoe UI"/>
+          <w:bCs/>
+        </w:rPr>
+        <w:t>6</w:t>
+      </w:r>
+      <w:r>
+        <w:rPr>
+          <w:rFonts w:ascii="Segoe UI" w:hAnsi="Segoe UI" w:cs="Segoe UI"/>
+          <w:bCs/>
+        </w:rPr>
+        <w:t xml:space="preserve">. </w:t>
+      </w:r>
+      <w:proofErr w:type="spellStart"/>
+      <w:r>
+        <w:rPr>
+          <w:rFonts w:ascii="Segoe UI" w:hAnsi="Segoe UI" w:cs="Segoe UI"/>
+          <w:bCs/>
+          <w:i/>
+          <w:iCs/>
+        </w:rPr>
+        <w:t>Crearción</w:t>
+      </w:r>
+      <w:proofErr w:type="spellEnd"/>
+      <w:r>
+        <w:rPr>
+          <w:rFonts w:ascii="Segoe UI" w:hAnsi="Segoe UI" w:cs="Segoe UI"/>
+          <w:bCs/>
+          <w:i/>
+          <w:iCs/>
+        </w:rPr>
+        <w:t xml:space="preserve"> de</w:t>
+      </w:r>
+      <w:r>
+        <w:rPr>
+          <w:rFonts w:ascii="Segoe UI" w:hAnsi="Segoe UI" w:cs="Segoe UI"/>
+          <w:bCs/>
+          <w:i/>
+          <w:iCs/>
+        </w:rPr>
+        <w:t xml:space="preserve">l </w:t>
+      </w:r>
+      <w:r>
+        <w:rPr>
+          <w:rFonts w:ascii="Segoe UI" w:hAnsi="Segoe UI" w:cs="Segoe UI"/>
+          <w:bCs/>
+          <w:i/>
+          <w:iCs/>
+        </w:rPr>
+        <w:t xml:space="preserve">token de usuario en el </w:t>
+      </w:r>
+      <w:r>
+        <w:rPr>
+          <w:rFonts w:ascii="Segoe UI" w:hAnsi="Segoe UI" w:cs="Segoe UI"/>
+          <w:bCs/>
+          <w:i/>
+          <w:iCs/>
+        </w:rPr>
+        <w:t xml:space="preserve">servicio de </w:t>
+      </w:r>
+      <w:proofErr w:type="spellStart"/>
+      <w:r>
+        <w:rPr>
+          <w:rFonts w:ascii="Segoe UI" w:hAnsi="Segoe UI" w:cs="Segoe UI"/>
+          <w:bCs/>
+          <w:i/>
+          <w:iCs/>
+        </w:rPr>
+        <w:t>login</w:t>
+      </w:r>
+      <w:proofErr w:type="spellEnd"/>
+      <w:r>
+        <w:rPr>
+          <w:rFonts w:ascii="Segoe UI" w:hAnsi="Segoe UI" w:cs="Segoe UI"/>
+          <w:bCs/>
+          <w:i/>
+          <w:iCs/>
+        </w:rPr>
+        <w:t xml:space="preserve"> de </w:t>
+      </w:r>
+      <w:proofErr w:type="spellStart"/>
+      <w:r>
+        <w:rPr>
+          <w:rFonts w:ascii="Segoe UI" w:hAnsi="Segoe UI" w:cs="Segoe UI"/>
+          <w:bCs/>
+          <w:i/>
+          <w:iCs/>
+        </w:rPr>
+        <w:t>google</w:t>
+      </w:r>
+      <w:proofErr w:type="spellEnd"/>
+    </w:p>
+    <w:p>
+      <w:pPr>
+        <w:pStyle w:val="Prrafodelista"/>
+        <w:jc w:val="both"/>
+        <w:rPr>
+          <w:rFonts w:ascii="Segoe UI" w:hAnsi="Segoe UI" w:cs="Segoe UI"/>
+          <w:bCs/>
+          <w:i/>
+          <w:iCs/>
+        </w:rPr>
+      </w:pPr>
+    </w:p>
+    <w:p>
+      <w:pPr>
+        <w:pStyle w:val="Prrafodelista"/>
+        <w:jc w:val="both"/>
+        <w:rPr>
+          <w:rFonts w:ascii="Segoe UI" w:hAnsi="Segoe UI" w:cs="Segoe UI"/>
+          <w:bCs/>
+          <w:i/>
+          <w:iCs/>
+        </w:rPr>
+      </w:pPr>
+    </w:p>
+    <w:p>
+      <w:pPr>
+        <w:pStyle w:val="Prrafodelista"/>
+        <w:numPr>
+          <w:ilvl w:val="0"/>
+          <w:numId w:val="6"/>
+        </w:numPr>
+        <w:jc w:val="both"/>
+        <w:rPr>
+          <w:rFonts w:ascii="Segoe UI" w:hAnsi="Segoe UI" w:cs="Segoe UI"/>
+          <w:bCs/>
+          <w:sz w:val="24"/>
+          <w:szCs w:val="24"/>
+        </w:rPr>
+      </w:pPr>
+      <w:r>
+        <w:rPr>
+          <w:rFonts w:ascii="Segoe UI" w:hAnsi="Segoe UI" w:cs="Segoe UI"/>
+          <w:bCs/>
+          <w:sz w:val="24"/>
+          <w:szCs w:val="24"/>
+        </w:rPr>
         <w:t xml:space="preserve">Prueba </w:t>
       </w:r>
       <w:r>
@@ -2020,7 +2489,7 @@
           <w:sz w:val="24"/>
           <w:szCs w:val="24"/>
         </w:rPr>
-        <w:t>5</w:t>
+        <w:t>7</w:t>
       </w:r>
       <w:r>
         <w:rPr>
@@ -2075,7 +2544,7 @@
                     <pic:cNvPicPr/>
                   </pic:nvPicPr>
                   <pic:blipFill>
-                    <a:blip r:embed="rId13"/>
+                    <a:blip r:embed="rId15"/>
                     <a:stretch>
                       <a:fillRect/>
                     </a:stretch>
@@ -2117,7 +2586,7 @@
           <w:rFonts w:ascii="Segoe UI" w:hAnsi="Segoe UI" w:cs="Segoe UI"/>
           <w:bCs/>
         </w:rPr>
-        <w:t>5</w:t>
+        <w:t>7</w:t>
       </w:r>
       <w:r>
         <w:rPr>

</xml_diff>